<commit_message>
Change handout footer and correct typos,...
</commit_message>
<xml_diff>
--- a/handouts-de/handout-01-greenfoot-installation.docx
+++ b/handouts-de/handout-01-greenfoot-installation.docx
@@ -497,6 +497,7 @@
           <w:rFonts w:ascii="Times New Roman" w:hAnsi="Times New Roman" w:cs="Times New Roman"/>
           <w:b/>
           <w:sz w:val="20"/>
+          <w:lang w:val="en-US"/>
         </w:rPr>
       </w:pPr>
       <w:r>
@@ -504,69 +505,9 @@
           <w:rFonts w:ascii="Times New Roman" w:hAnsi="Times New Roman" w:cs="Times New Roman"/>
           <w:b/>
           <w:sz w:val="20"/>
+          <w:lang w:val="en-US"/>
         </w:rPr>
         <w:t>#bluej.language=german</w:t>
-      </w:r>
-    </w:p>
-    <w:p>
-      <w:pPr>
-        <w:pStyle w:val="KeinLeerraum"/>
-        <w:rPr>
-          <w:rFonts w:ascii="Times New Roman" w:hAnsi="Times New Roman" w:cs="Times New Roman"/>
-          <w:b/>
-          <w:sz w:val="20"/>
-        </w:rPr>
-      </w:pPr>
-      <w:r>
-        <w:rPr>
-          <w:rFonts w:ascii="Times New Roman" w:hAnsi="Times New Roman" w:cs="Times New Roman"/>
-          <w:b/>
-          <w:sz w:val="20"/>
-        </w:rPr>
-        <w:t>#bluej.language=greek</w:t>
-      </w:r>
-    </w:p>
-    <w:p>
-      <w:pPr>
-        <w:pStyle w:val="KeinLeerraum"/>
-      </w:pPr>
-    </w:p>
-    <w:p>
-      <w:r>
-        <w:t xml:space="preserve">Ein Hash-Symbol (#) am Anfang der Zeile repräsentiert einen Kommentar. Die Zeile, die nicht mit einem Hash-Symbol beginnt, ist folglich die ausgewählte Einstellung, hier: </w:t>
-      </w:r>
-      <w:proofErr w:type="spellStart"/>
-      <w:r>
-        <w:rPr>
-          <w:b/>
-        </w:rPr>
-        <w:t>bluej.language</w:t>
-      </w:r>
-      <w:proofErr w:type="spellEnd"/>
-      <w:r>
-        <w:rPr>
-          <w:b/>
-        </w:rPr>
-        <w:t>=</w:t>
-      </w:r>
-      <w:proofErr w:type="spellStart"/>
-      <w:r>
-        <w:rPr>
-          <w:b/>
-        </w:rPr>
-        <w:t>english</w:t>
-      </w:r>
-      <w:proofErr w:type="spellEnd"/>
-      <w:r>
-        <w:t>.</w:t>
-      </w:r>
-    </w:p>
-    <w:p>
-      <w:pPr>
-        <w:pStyle w:val="KeinLeerraum"/>
-      </w:pPr>
-      <w:r>
-        <w:t>Um nun Deutsch als Benutzersprache auszuwählen, müssen die Zeilen wie folgt geändert werden:</w:t>
       </w:r>
     </w:p>
     <w:p>
@@ -586,6 +527,72 @@
           <w:sz w:val="20"/>
           <w:lang w:val="en-US"/>
         </w:rPr>
+        <w:t>#bluej.language=greek</w:t>
+      </w:r>
+    </w:p>
+    <w:p>
+      <w:pPr>
+        <w:pStyle w:val="KeinLeerraum"/>
+        <w:rPr>
+          <w:lang w:val="en-US"/>
+        </w:rPr>
+      </w:pPr>
+    </w:p>
+    <w:p>
+      <w:r>
+        <w:t xml:space="preserve">Ein Hash-Symbol (#) am Anfang der Zeile repräsentiert einen Kommentar. Die Zeile, die nicht mit einem Hash-Symbol beginnt, ist folglich die ausgewählte Einstellung, hier: </w:t>
+      </w:r>
+      <w:proofErr w:type="spellStart"/>
+      <w:r>
+        <w:rPr>
+          <w:b/>
+        </w:rPr>
+        <w:t>bluej.language</w:t>
+      </w:r>
+      <w:proofErr w:type="spellEnd"/>
+      <w:r>
+        <w:rPr>
+          <w:b/>
+        </w:rPr>
+        <w:t>=</w:t>
+      </w:r>
+      <w:proofErr w:type="spellStart"/>
+      <w:r>
+        <w:rPr>
+          <w:b/>
+        </w:rPr>
+        <w:t>english</w:t>
+      </w:r>
+      <w:proofErr w:type="spellEnd"/>
+      <w:r>
+        <w:t>.</w:t>
+      </w:r>
+    </w:p>
+    <w:p>
+      <w:pPr>
+        <w:pStyle w:val="KeinLeerraum"/>
+      </w:pPr>
+      <w:r>
+        <w:t>Um nun Deutsch als Benutzersprache auszuwählen, müssen die Zeilen wie folgt geändert werden:</w:t>
+      </w:r>
+    </w:p>
+    <w:p>
+      <w:pPr>
+        <w:pStyle w:val="KeinLeerraum"/>
+        <w:rPr>
+          <w:rFonts w:ascii="Times New Roman" w:hAnsi="Times New Roman" w:cs="Times New Roman"/>
+          <w:b/>
+          <w:sz w:val="20"/>
+          <w:lang w:val="en-US"/>
+        </w:rPr>
+      </w:pPr>
+      <w:r>
+        <w:rPr>
+          <w:rFonts w:ascii="Times New Roman" w:hAnsi="Times New Roman" w:cs="Times New Roman"/>
+          <w:b/>
+          <w:sz w:val="20"/>
+          <w:lang w:val="en-US"/>
+        </w:rPr>
         <w:t>#</w:t>
       </w:r>
       <w:proofErr w:type="spellStart"/>
@@ -786,6 +793,7 @@
           <w:rFonts w:ascii="Times New Roman" w:hAnsi="Times New Roman" w:cs="Times New Roman"/>
           <w:b/>
           <w:sz w:val="20"/>
+          <w:lang w:val="en-US"/>
         </w:rPr>
       </w:pPr>
       <w:r>
@@ -793,6 +801,7 @@
           <w:rFonts w:ascii="Times New Roman" w:hAnsi="Times New Roman" w:cs="Times New Roman"/>
           <w:b/>
           <w:sz w:val="20"/>
+          <w:lang w:val="en-US"/>
         </w:rPr>
         <w:t>bluej.language=german</w:t>
       </w:r>
@@ -804,6 +813,7 @@
           <w:rFonts w:ascii="Times New Roman" w:hAnsi="Times New Roman" w:cs="Times New Roman"/>
           <w:b/>
           <w:sz w:val="20"/>
+          <w:lang w:val="en-US"/>
         </w:rPr>
       </w:pPr>
       <w:r>
@@ -811,6 +821,7 @@
           <w:rFonts w:ascii="Times New Roman" w:hAnsi="Times New Roman" w:cs="Times New Roman"/>
           <w:b/>
           <w:sz w:val="20"/>
+          <w:lang w:val="en-US"/>
         </w:rPr>
         <w:t>#bluej.language=greek</w:t>
       </w:r>
@@ -818,6 +829,9 @@
     <w:p>
       <w:pPr>
         <w:pStyle w:val="KeinLeerraum"/>
+        <w:rPr>
+          <w:lang w:val="en-US"/>
+        </w:rPr>
       </w:pPr>
     </w:p>
     <w:p>
@@ -888,67 +902,60 @@
 <w:ftr xmlns:wpc="http://schemas.microsoft.com/office/word/2010/wordprocessingCanvas" xmlns:mc="http://schemas.openxmlformats.org/markup-compatibility/2006" xmlns:o="urn:schemas-microsoft-com:office:office" xmlns:r="http://schemas.openxmlformats.org/officeDocument/2006/relationships" xmlns:m="http://schemas.openxmlformats.org/officeDocument/2006/math" xmlns:v="urn:schemas-microsoft-com:vml" xmlns:wp14="http://schemas.microsoft.com/office/word/2010/wordprocessingDrawing" xmlns:wp="http://schemas.openxmlformats.org/drawingml/2006/wordprocessingDrawing" xmlns:w10="urn:schemas-microsoft-com:office:word" xmlns:w="http://schemas.openxmlformats.org/wordprocessingml/2006/main" xmlns:w14="http://schemas.microsoft.com/office/word/2010/wordml" xmlns:wpg="http://schemas.microsoft.com/office/word/2010/wordprocessingGroup" xmlns:wpi="http://schemas.microsoft.com/office/word/2010/wordprocessingInk" xmlns:wne="http://schemas.microsoft.com/office/word/2006/wordml" xmlns:wps="http://schemas.microsoft.com/office/word/2010/wordprocessingShape" mc:Ignorable="w14 wp14">
   <w:p>
     <w:pPr>
-      <w:pStyle w:val="Kopf-undFusszeile"/>
-      <w:tabs>
-        <w:tab w:val="clear" w:pos="6096"/>
-        <w:tab w:val="center" w:pos="4961"/>
-      </w:tabs>
-      <w:rPr>
+      <w:pStyle w:val="Fuzeile"/>
+      <w:rPr>
+        <w:lang w:val="en-US"/>
+      </w:rPr>
+    </w:pPr>
+    <w:r>
+      <w:rPr>
+        <w:rFonts w:asciiTheme="majorHAnsi" w:eastAsiaTheme="majorEastAsia" w:hAnsiTheme="majorHAnsi" w:cstheme="majorBidi"/>
+        <w:i/>
+        <w:noProof/>
         <w:sz w:val="16"/>
         <w:szCs w:val="16"/>
-      </w:rPr>
-    </w:pPr>
-    <w:bookmarkStart w:id="0" w:name="_GoBack"/>
+        <w:lang w:val="en-US" w:eastAsia="de-DE"/>
+      </w:rPr>
+      <w:t xml:space="preserve">Marco Jakob / </w:t>
+    </w:r>
+    <w:hyperlink r:id="rId1" w:history="1">
+      <w:r>
+        <w:rPr>
+          <w:rStyle w:val="Hyperlink"/>
+          <w:rFonts w:asciiTheme="majorHAnsi" w:eastAsiaTheme="majorEastAsia" w:hAnsiTheme="majorHAnsi" w:cstheme="majorBidi"/>
+          <w:i/>
+          <w:noProof/>
+          <w:sz w:val="16"/>
+          <w:szCs w:val="16"/>
+          <w:lang w:val="en-US" w:eastAsia="de-DE"/>
+        </w:rPr>
+        <w:t>http://edu.makery.ch</w:t>
+      </w:r>
+    </w:hyperlink>
     <w:r>
       <w:rPr>
+        <w:rFonts w:asciiTheme="majorHAnsi" w:eastAsiaTheme="majorEastAsia" w:hAnsiTheme="majorHAnsi" w:cstheme="majorBidi"/>
+        <w:i/>
+        <w:noProof/>
         <w:sz w:val="16"/>
         <w:szCs w:val="16"/>
-      </w:rPr>
-      <w:t>Marco Jakob</w:t>
+        <w:lang w:val="en-US" w:eastAsia="de-DE"/>
+      </w:rPr>
+      <w:t xml:space="preserve"> </w:t>
     </w:r>
+    <w:bookmarkStart w:id="0" w:name="_GoBack"/>
+    <w:bookmarkEnd w:id="0"/>
     <w:r>
       <w:rPr>
+        <w:rFonts w:asciiTheme="majorHAnsi" w:eastAsiaTheme="majorEastAsia" w:hAnsiTheme="majorHAnsi" w:cstheme="majorBidi"/>
+        <w:i/>
+        <w:noProof/>
         <w:sz w:val="16"/>
         <w:szCs w:val="16"/>
-      </w:rPr>
-      <w:t xml:space="preserve"> /</w:t>
+        <w:lang w:val="en-US" w:eastAsia="de-DE"/>
+      </w:rPr>
+      <w:t>/ GreenfootKara v2.0</w:t>
     </w:r>
-    <w:r>
-      <w:rPr>
-        <w:sz w:val="16"/>
-        <w:szCs w:val="16"/>
-      </w:rPr>
-      <w:t xml:space="preserve"> v</w:t>
-    </w:r>
-    <w:r>
-      <w:rPr>
-        <w:sz w:val="16"/>
-        <w:szCs w:val="16"/>
-      </w:rPr>
-      <w:t xml:space="preserve">1.3 </w:t>
-    </w:r>
-    <w:r>
-      <w:rPr>
-        <w:sz w:val="16"/>
-        <w:szCs w:val="16"/>
-      </w:rPr>
-      <w:t>(</w:t>
-    </w:r>
-    <w:r>
-      <w:rPr>
-        <w:sz w:val="16"/>
-        <w:szCs w:val="16"/>
-      </w:rPr>
-      <w:t>2012-07-04</w:t>
-    </w:r>
-    <w:r>
-      <w:rPr>
-        <w:sz w:val="16"/>
-        <w:szCs w:val="16"/>
-      </w:rPr>
-      <w:t>)</w:t>
-    </w:r>
-    <w:bookmarkEnd w:id="0"/>
   </w:p>
 </w:ftr>
 </file>
@@ -9102,7 +9109,7 @@
 </file>
 
 <file path=customXml/itemProps2.xml><?xml version="1.0" encoding="utf-8"?>
-<ds:datastoreItem xmlns:ds="http://schemas.openxmlformats.org/officeDocument/2006/customXml" ds:itemID="{CDBFCE99-5D4E-4BA3-8CC2-99A3EC503BCA}">
+<ds:datastoreItem xmlns:ds="http://schemas.openxmlformats.org/officeDocument/2006/customXml" ds:itemID="{72E7AD04-4F2F-421D-9A87-D01869971D92}">
   <ds:schemaRefs>
     <ds:schemaRef ds:uri="http://schemas.openxmlformats.org/officeDocument/2006/bibliography"/>
   </ds:schemaRefs>

</xml_diff>